<commit_message>
Explicación algoritmo simétrico + ordenar constantes
</commit_message>
<xml_diff>
--- a/Docs/Caso2-cd.copete465-hd.sin116.docx
+++ b/Docs/Caso2-cd.copete465-hd.sin116.docx
@@ -143,7 +143,11 @@
         <w:t xml:space="preserve">nsiones están conectados a una </w:t>
       </w:r>
       <w:r>
-        <w:t>subred privada y aislada de la subred en la que correo el servidor. El servidor maneja dos interfaces de red, una para conexiones con los clientes externos, entre los que se cuenta el servidor de la empresa que maneja las afiliaciones, y una para conexiones con los computadores de la red privada interna.</w:t>
+        <w:t xml:space="preserve">subred privada y aislada de la subred en la que correo el servidor. El servidor maneja dos interfaces de red, una para conexiones con los clientes externos, </w:t>
+      </w:r>
+      <w:r>
+        <w:lastRenderedPageBreak/>
+        <w:t>entre los que se cuenta el servidor de la empresa que maneja las afiliaciones, y una para conexiones con los computadores de la red privada interna.</w:t>
       </w:r>
     </w:p>
     <w:p>
@@ -345,7 +349,11 @@
         <w:t xml:space="preserve"> </w:t>
       </w:r>
       <w:r>
-        <w:t>Esta amenaza no se aplica directamente a la arquitectura de la empresa. Esta amenaza es posible si el fraude se realiza sobre el tercero encargado de las afiliaciones. Para explicar lo mencionado anteriormente se debe definir que se toma como fraude. En este contexto fraude es introducir información, de forma no autorizada, en el software. Ahora bien, es posible agregar información en el tercero para verse beneficiado de las afiliaciones aun si estas no son reales.</w:t>
+        <w:t xml:space="preserve">Esta amenaza no se aplica directamente a la arquitectura de la empresa. Esta amenaza es posible si el fraude se realiza sobre el tercero encargado de las afiliaciones. </w:t>
+      </w:r>
+      <w:r>
+        <w:lastRenderedPageBreak/>
+        <w:t>Para explicar lo mencionado anteriormente se debe definir que se toma como fraude. En este contexto fraude es introducir información, de forma no autorizada, en el software. Ahora bien, es posible agregar información en el tercero para verse beneficiado de las afiliaciones aun si estas no son reales.</w:t>
       </w:r>
     </w:p>
     <w:p>
@@ -363,6 +371,7 @@
     <w:p>
       <w:pPr>
         <w:pStyle w:val="Prrafodelista"/>
+        <w:jc w:val="both"/>
       </w:pPr>
     </w:p>
     <w:p>
@@ -372,6 +381,7 @@
           <w:ilvl w:val="0"/>
           <w:numId w:val="2"/>
         </w:numPr>
+        <w:jc w:val="both"/>
         <w:rPr>
           <w:b/>
         </w:rPr>
@@ -399,6 +409,7 @@
           <w:ilvl w:val="1"/>
           <w:numId w:val="2"/>
         </w:numPr>
+        <w:jc w:val="both"/>
         <w:rPr>
           <w:b/>
         </w:rPr>
@@ -420,6 +431,7 @@
           <w:ilvl w:val="1"/>
           <w:numId w:val="2"/>
         </w:numPr>
+        <w:jc w:val="both"/>
         <w:rPr>
           <w:b/>
         </w:rPr>
@@ -437,6 +449,7 @@
     <w:p>
       <w:pPr>
         <w:pStyle w:val="Prrafodelista"/>
+        <w:jc w:val="both"/>
       </w:pPr>
       <w:r>
         <w:t xml:space="preserve">Si se </w:t>
@@ -455,17 +468,173 @@
     </w:p>
     <w:p>
       <w:pPr>
-        <w:pStyle w:val="Prrafodelista"/>
-        <w:rPr>
-          <w:b/>
-        </w:rPr>
-      </w:pPr>
-    </w:p>
-    <w:p>
-      <w:pPr>
-        <w:pStyle w:val="Prrafodelista"/>
-      </w:pPr>
-    </w:p>
+        <w:pStyle w:val="Ttulo2"/>
+      </w:pPr>
+      <w:r>
+        <w:t>Vulnerabilidades</w:t>
+      </w:r>
+    </w:p>
+    <w:p>
+      <w:pPr>
+        <w:pStyle w:val="Ttulo2"/>
+      </w:pPr>
+      <w:r>
+        <w:t>Propuestas de soluciones</w:t>
+      </w:r>
+    </w:p>
+    <w:p/>
+    <w:p>
+      <w:pPr>
+        <w:pStyle w:val="Ttulo1"/>
+      </w:pPr>
+      <w:r>
+        <w:t>Implementación del prototipo</w:t>
+      </w:r>
+    </w:p>
+    <w:p>
+      <w:pPr>
+        <w:pStyle w:val="Ttulo2"/>
+      </w:pPr>
+      <w:r>
+        <w:t>Algoritmo Simétrico</w:t>
+      </w:r>
+    </w:p>
+    <w:p>
+      <w:pPr>
+        <w:jc w:val="both"/>
+      </w:pPr>
+      <w:r>
+        <w:t xml:space="preserve">Para la implementación del prototipo escogimos el algoritmo simétrico </w:t>
+      </w:r>
+      <w:r>
+        <w:t>AES</w:t>
+      </w:r>
+      <w:r>
+        <w:t>. Éste</w:t>
+      </w:r>
+      <w:r>
+        <w:t xml:space="preserve"> es el sucesor de DES como algoritmo de cifrad</w:t>
+      </w:r>
+      <w:r>
+        <w:t>o simétrico estándar para EE.UU</w:t>
+      </w:r>
+      <w:r>
+        <w:t xml:space="preserve">. AES acepta </w:t>
+      </w:r>
+      <w:r>
+        <w:t xml:space="preserve">claves de 128, 192 o 256 bits, donde las llaves de 128 bits ya son bastante seguras. </w:t>
+      </w:r>
+      <w:r>
+        <w:t>Utiliza</w:t>
+      </w:r>
+      <w:r>
+        <w:t xml:space="preserve"> bloques de 128 bits,</w:t>
+      </w:r>
+      <w:r>
+        <w:t xml:space="preserve"> por lo que no se requiere ninguna operación adicional, además</w:t>
+      </w:r>
+      <w:r>
+        <w:t xml:space="preserve"> es eficiente tanto en software y hardware. </w:t>
+      </w:r>
+    </w:p>
+    <w:p>
+      <w:pPr>
+        <w:jc w:val="both"/>
+      </w:pPr>
+      <w:r>
+        <w:t>Para dar veracidad de la seguridad citamos esta frase de Starkoverflow.com: “</w:t>
+      </w:r>
+      <w:r>
+        <w:t>Fue seleccionado a través de un concurso abierto que involucra a cientos de c</w:t>
+      </w:r>
+      <w:r>
+        <w:t>riptógrafos durante varios años. Básicamente</w:t>
+      </w:r>
+      <w:r>
+        <w:t>, usted no puede tener más que eso</w:t>
+      </w:r>
+      <w:r>
+        <w:t>”</w:t>
+      </w:r>
+      <w:r>
+        <w:t>.</w:t>
+      </w:r>
+    </w:p>
+    <w:p>
+      <w:pPr>
+        <w:jc w:val="both"/>
+      </w:pPr>
+      <w:r>
+        <w:t xml:space="preserve">Ya explicado el algoritmo explicaremos porque se escogió este en lugar de los otros candidatos. No se escoge el algoritmo DES ya que ya ha sido violado y no se considera seguro; </w:t>
+      </w:r>
+      <w:proofErr w:type="spellStart"/>
+      <w:r>
+        <w:t>Blowfish</w:t>
+      </w:r>
+      <w:proofErr w:type="spellEnd"/>
+      <w:r>
+        <w:t xml:space="preserve"> de 128 bits es un buen candidato para usar, sin embargo usa bloques de 64 bits lo que indica que incurriría en </w:t>
+      </w:r>
+      <w:r>
+        <w:lastRenderedPageBreak/>
+        <w:t>demoras al dividir los bloques de información; RC4 es el único cifrado por flujo permitido en este proyecto y es más rápido en operación que los demás</w:t>
+      </w:r>
+      <w:r>
+        <w:t>, por otro lado este algoritmo es poco eficaz y se considera débil, por esta razón no se recomiendo usarlo en software.</w:t>
+      </w:r>
+    </w:p>
+    <w:p>
+      <w:pPr>
+        <w:jc w:val="both"/>
+      </w:pPr>
+      <w:r>
+        <w:t>Ahora bien hablemos de las razones del contexto por las cuales se decidió usar AES</w:t>
+      </w:r>
+      <w:r>
+        <w:t xml:space="preserve">. Ya que </w:t>
+      </w:r>
+      <w:proofErr w:type="spellStart"/>
+      <w:r>
+        <w:t>Colpensiones</w:t>
+      </w:r>
+      <w:proofErr w:type="spellEnd"/>
+      <w:r>
+        <w:t xml:space="preserve"> cuenta con 1.900.000 de afiliados y 78 oficinas distribuidas por varios municipios del país es necesario transmitir cantidades bastante altas de información que no se quiere que cualquiera conozca, descartamos DES, además con esta cantidad tan alta de información la diferencia de tiempo en ejecución entre el cifrado con AES y </w:t>
+      </w:r>
+      <w:proofErr w:type="spellStart"/>
+      <w:r>
+        <w:t>Blowfish</w:t>
+      </w:r>
+      <w:proofErr w:type="spellEnd"/>
+      <w:r>
+        <w:t xml:space="preserve"> se vuelve considerable, descartamos </w:t>
+      </w:r>
+      <w:proofErr w:type="spellStart"/>
+      <w:r>
+        <w:t>blowfish</w:t>
+      </w:r>
+      <w:proofErr w:type="spellEnd"/>
+      <w:r>
+        <w:t>. Por otra parte la información que se envía entre las oficinas contiene información de los afiliados, aportantes (relaciones entre afiliados y aportantes) y de los funcionarios (datos laborales como el sueldo) por lo cual las debilidades conocidas de RC4 se convertirían en una vulnerabilidad demasiado riesgosa.</w:t>
+      </w:r>
+      <w:bookmarkStart w:id="0" w:name="_GoBack"/>
+      <w:bookmarkEnd w:id="0"/>
+    </w:p>
+    <w:p>
+      <w:pPr>
+        <w:pStyle w:val="Ttulo2"/>
+      </w:pPr>
+      <w:r>
+        <w:t>Algoritmo Asimétrico</w:t>
+      </w:r>
+    </w:p>
+    <w:p/>
+    <w:p>
+      <w:pPr>
+        <w:jc w:val="both"/>
+      </w:pPr>
+    </w:p>
+    <w:p/>
     <w:sectPr>
       <w:footerReference w:type="default" r:id="rId8"/>
       <w:headerReference w:type="first" r:id="rId9"/>
@@ -535,7 +704,7 @@
             <w:noProof/>
             <w:lang w:val="es-ES"/>
           </w:rPr>
-          <w:t>3</w:t>
+          <w:t>4</w:t>
         </w:r>
         <w:r>
           <w:fldChar w:fldCharType="end"/>
@@ -1205,6 +1374,56 @@
       <w:u w:val="single"/>
     </w:rPr>
   </w:style>
+  <w:style w:type="paragraph" w:styleId="HTMLconformatoprevio">
+    <w:name w:val="HTML Preformatted"/>
+    <w:basedOn w:val="Normal"/>
+    <w:link w:val="HTMLconformatoprevioCar"/>
+    <w:uiPriority w:val="99"/>
+    <w:semiHidden/>
+    <w:unhideWhenUsed/>
+    <w:rsid w:val="00F742A2"/>
+    <w:pPr>
+      <w:tabs>
+        <w:tab w:val="left" w:pos="916"/>
+        <w:tab w:val="left" w:pos="1832"/>
+        <w:tab w:val="left" w:pos="2748"/>
+        <w:tab w:val="left" w:pos="3664"/>
+        <w:tab w:val="left" w:pos="4580"/>
+        <w:tab w:val="left" w:pos="5496"/>
+        <w:tab w:val="left" w:pos="6412"/>
+        <w:tab w:val="left" w:pos="7328"/>
+        <w:tab w:val="left" w:pos="8244"/>
+        <w:tab w:val="left" w:pos="9160"/>
+        <w:tab w:val="left" w:pos="10076"/>
+        <w:tab w:val="left" w:pos="10992"/>
+        <w:tab w:val="left" w:pos="11908"/>
+        <w:tab w:val="left" w:pos="12824"/>
+        <w:tab w:val="left" w:pos="13740"/>
+        <w:tab w:val="left" w:pos="14656"/>
+      </w:tabs>
+      <w:spacing w:after="0" w:line="240" w:lineRule="auto"/>
+    </w:pPr>
+    <w:rPr>
+      <w:rFonts w:ascii="Courier New" w:eastAsia="Times New Roman" w:hAnsi="Courier New" w:cs="Courier New"/>
+      <w:sz w:val="20"/>
+      <w:szCs w:val="20"/>
+      <w:lang w:eastAsia="es-CO"/>
+    </w:rPr>
+  </w:style>
+  <w:style w:type="character" w:customStyle="1" w:styleId="HTMLconformatoprevioCar">
+    <w:name w:val="HTML con formato previo Car"/>
+    <w:basedOn w:val="Fuentedeprrafopredeter"/>
+    <w:link w:val="HTMLconformatoprevio"/>
+    <w:uiPriority w:val="99"/>
+    <w:semiHidden/>
+    <w:rsid w:val="00F742A2"/>
+    <w:rPr>
+      <w:rFonts w:ascii="Courier New" w:eastAsia="Times New Roman" w:hAnsi="Courier New" w:cs="Courier New"/>
+      <w:sz w:val="20"/>
+      <w:szCs w:val="20"/>
+      <w:lang w:eastAsia="es-CO"/>
+    </w:rPr>
+  </w:style>
 </w:styles>
 </file>
 
@@ -1575,6 +1794,56 @@
     <w:rPr>
       <w:color w:val="0000FF" w:themeColor="hyperlink"/>
       <w:u w:val="single"/>
+    </w:rPr>
+  </w:style>
+  <w:style w:type="paragraph" w:styleId="HTMLconformatoprevio">
+    <w:name w:val="HTML Preformatted"/>
+    <w:basedOn w:val="Normal"/>
+    <w:link w:val="HTMLconformatoprevioCar"/>
+    <w:uiPriority w:val="99"/>
+    <w:semiHidden/>
+    <w:unhideWhenUsed/>
+    <w:rsid w:val="00F742A2"/>
+    <w:pPr>
+      <w:tabs>
+        <w:tab w:val="left" w:pos="916"/>
+        <w:tab w:val="left" w:pos="1832"/>
+        <w:tab w:val="left" w:pos="2748"/>
+        <w:tab w:val="left" w:pos="3664"/>
+        <w:tab w:val="left" w:pos="4580"/>
+        <w:tab w:val="left" w:pos="5496"/>
+        <w:tab w:val="left" w:pos="6412"/>
+        <w:tab w:val="left" w:pos="7328"/>
+        <w:tab w:val="left" w:pos="8244"/>
+        <w:tab w:val="left" w:pos="9160"/>
+        <w:tab w:val="left" w:pos="10076"/>
+        <w:tab w:val="left" w:pos="10992"/>
+        <w:tab w:val="left" w:pos="11908"/>
+        <w:tab w:val="left" w:pos="12824"/>
+        <w:tab w:val="left" w:pos="13740"/>
+        <w:tab w:val="left" w:pos="14656"/>
+      </w:tabs>
+      <w:spacing w:after="0" w:line="240" w:lineRule="auto"/>
+    </w:pPr>
+    <w:rPr>
+      <w:rFonts w:ascii="Courier New" w:eastAsia="Times New Roman" w:hAnsi="Courier New" w:cs="Courier New"/>
+      <w:sz w:val="20"/>
+      <w:szCs w:val="20"/>
+      <w:lang w:eastAsia="es-CO"/>
+    </w:rPr>
+  </w:style>
+  <w:style w:type="character" w:customStyle="1" w:styleId="HTMLconformatoprevioCar">
+    <w:name w:val="HTML con formato previo Car"/>
+    <w:basedOn w:val="Fuentedeprrafopredeter"/>
+    <w:link w:val="HTMLconformatoprevio"/>
+    <w:uiPriority w:val="99"/>
+    <w:semiHidden/>
+    <w:rsid w:val="00F742A2"/>
+    <w:rPr>
+      <w:rFonts w:ascii="Courier New" w:eastAsia="Times New Roman" w:hAnsi="Courier New" w:cs="Courier New"/>
+      <w:sz w:val="20"/>
+      <w:szCs w:val="20"/>
+      <w:lang w:eastAsia="es-CO"/>
     </w:rPr>
   </w:style>
 </w:styles>

</xml_diff>